<commit_message>
WEEK 2 yêu cầu
</commit_message>
<xml_diff>
--- a/WEEK_2/BaiTap/BaiTap.docx
+++ b/WEEK_2/BaiTap/BaiTap.docx
@@ -179,7 +179,6 @@
           <w:szCs w:val="24"/>
         </w:rPr>
       </w:pPr>
-      <w:bookmarkStart w:id="0" w:name="_GoBack"/>
       <w:r>
         <w:rPr>
           <w:rFonts w:eastAsia="Times New Roman"/>
@@ -187,7 +186,6 @@
         <w:t xml:space="preserve">Bài 3: </w:t>
       </w:r>
     </w:p>
-    <w:bookmarkEnd w:id="0"/>
     <w:p>
       <w:pPr>
         <w:spacing w:after="0" w:line="240" w:lineRule="auto"/>
@@ -635,6 +633,323 @@
         <w:t>Up thời gian chạy lên groups. Trao đổi tìm ra cách xử lý cho thời gian ngắn nhất.</w:t>
       </w:r>
     </w:p>
+    <w:p>
+      <w:pPr>
+        <w:pStyle w:val="Heading1"/>
+      </w:pPr>
+      <w:r>
+        <w:t>Bài 4</w:t>
+      </w:r>
+    </w:p>
+    <w:p>
+      <w:r>
+        <w:t>Viết class FileCDR có các chức năng sau:</w:t>
+      </w:r>
+    </w:p>
+    <w:p>
+      <w:r>
+        <w:t>Đưa đường dẫn file vào nếu đường dẫn không tồn tại thì tự tạo đường dẫn</w:t>
+      </w:r>
+    </w:p>
+    <w:p>
+      <w:r>
+        <w:t>Tự động xuất file khi đến thời điểm, tùy vào giá trị như bên dưới.</w:t>
+      </w:r>
+    </w:p>
+    <w:tbl>
+      <w:tblPr>
+        <w:tblStyle w:val="TableGrid"/>
+        <w:tblW w:w="0" w:type="auto"/>
+        <w:tblLook w:val="04A0" w:firstRow="1" w:lastRow="0" w:firstColumn="1" w:lastColumn="0" w:noHBand="0" w:noVBand="1"/>
+      </w:tblPr>
+      <w:tblGrid>
+        <w:gridCol w:w="3438"/>
+      </w:tblGrid>
+      <w:tr>
+        <w:tc>
+          <w:tcPr>
+            <w:tcW w:w="3438" w:type="dxa"/>
+          </w:tcPr>
+          <w:p>
+            <w:pPr>
+              <w:jc w:val="center"/>
+            </w:pPr>
+            <w:r>
+              <w:t>FileCDR</w:t>
+            </w:r>
+          </w:p>
+        </w:tc>
+      </w:tr>
+      <w:tr>
+        <w:tc>
+          <w:tcPr>
+            <w:tcW w:w="3438" w:type="dxa"/>
+          </w:tcPr>
+          <w:p>
+            <w:pPr>
+              <w:jc w:val="both"/>
+            </w:pPr>
+            <w:r>
+              <w:t xml:space="preserve">- </w:t>
+            </w:r>
+            <w:r>
+              <w:t>writeType:int</w:t>
+            </w:r>
+          </w:p>
+          <w:p>
+            <w:pPr>
+              <w:jc w:val="both"/>
+            </w:pPr>
+            <w:r>
+              <w:t xml:space="preserve">- </w:t>
+            </w:r>
+            <w:r>
+              <w:t>maxValue</w:t>
+            </w:r>
+            <w:r>
+              <w:t>:int</w:t>
+            </w:r>
+          </w:p>
+          <w:p>
+            <w:pPr>
+              <w:jc w:val="both"/>
+            </w:pPr>
+            <w:r>
+              <w:t xml:space="preserve">- </w:t>
+            </w:r>
+            <w:r>
+              <w:t>fileType:int</w:t>
+            </w:r>
+          </w:p>
+          <w:p>
+            <w:pPr>
+              <w:jc w:val="both"/>
+            </w:pPr>
+            <w:r>
+              <w:t xml:space="preserve">- </w:t>
+            </w:r>
+            <w:r>
+              <w:t>fileName:String</w:t>
+            </w:r>
+          </w:p>
+          <w:p>
+            <w:pPr>
+              <w:jc w:val="both"/>
+            </w:pPr>
+            <w:r>
+              <w:t xml:space="preserve">- </w:t>
+            </w:r>
+            <w:bookmarkStart w:id="0" w:name="_GoBack"/>
+            <w:bookmarkEnd w:id="0"/>
+            <w:r>
+              <w:t>filePath:String</w:t>
+            </w:r>
+          </w:p>
+        </w:tc>
+      </w:tr>
+      <w:tr>
+        <w:tc>
+          <w:tcPr>
+            <w:tcW w:w="3438" w:type="dxa"/>
+          </w:tcPr>
+          <w:p>
+            <w:r>
+              <w:t>+ write(String):void</w:t>
+            </w:r>
+          </w:p>
+          <w:p>
+            <w:r>
+              <w:t>+ end():void</w:t>
+            </w:r>
+          </w:p>
+        </w:tc>
+      </w:tr>
+    </w:tbl>
+    <w:p>
+      <w:r>
+        <w:t xml:space="preserve">Yêu cầu về class như sau: </w:t>
+      </w:r>
+    </w:p>
+    <w:p>
+      <w:r>
+        <w:t>Hàm write(String):void: là hàm đưa chuỗi data vào file</w:t>
+      </w:r>
+    </w:p>
+    <w:p>
+      <w:r>
+        <w:t>Hàm end():void là hàm được gọi khi mà chưa đến giá trị maxValue mà chúng ta không cần ghi file nữa thì chúng ta gọi hàm này để nó ghi nốt những gì chưa ghi xuống file.</w:t>
+      </w:r>
+    </w:p>
+    <w:p>
+      <w:r>
+        <w:t xml:space="preserve">File ghi ra có định dạng như sau: </w:t>
+      </w:r>
+    </w:p>
+    <w:p>
+      <w:r>
+        <w:t>1|data1</w:t>
+      </w:r>
+    </w:p>
+    <w:p>
+      <w:r>
+        <w:t>2|data2</w:t>
+      </w:r>
+    </w:p>
+    <w:p>
+      <w:r>
+        <w:t>.</w:t>
+      </w:r>
+    </w:p>
+    <w:p>
+      <w:r>
+        <w:t>.</w:t>
+      </w:r>
+    </w:p>
+    <w:p>
+      <w:r>
+        <w:t>.</w:t>
+      </w:r>
+    </w:p>
+    <w:p>
+      <w:r>
+        <w:t>N|dataN</w:t>
+      </w:r>
+    </w:p>
+    <w:p>
+      <w:r>
+        <w:t>Nếu: writeType = 1: Xuất file theo số dòng trong file. Ví dụ cứ 200 dòng là dừng  thì maxValue = 200</w:t>
+      </w:r>
+    </w:p>
+    <w:p>
+      <w:r>
+        <w:t>writeType=2: Xuất file theo dung lượng. Nếu maxValue = 200 (đơn vị là MB) thì file đạt mức là 200 MB là tự xuất file.</w:t>
+      </w:r>
+    </w:p>
+    <w:p>
+      <w:r>
+        <w:t>writeType=3: Xuất file theo thời gian. maxValue = 1 (đơn vị là giờ) thì cứ sau 1 giờ là xuất file</w:t>
+      </w:r>
+    </w:p>
+    <w:p>
+      <w:r>
+        <w:t>fileType=1: File có định dạng là dạng count. Ví dụ: file đầu tạo ra là: fileName.0 thì file thứ 2 sẽ là fileName.1,…, và cứ như vậy tăng dần</w:t>
+      </w:r>
+    </w:p>
+    <w:p>
+      <w:r>
+        <w:lastRenderedPageBreak/>
+        <w:t>fileType=2: ghi file có định dạng là theo thời gian đến mili giây: vid dụ thời điểm xuất file là YYYYMMDDHHmmss.sss thì file sẽ được ghi thành tên như sau: fileName.yyyyMMddHHmmss.sss</w:t>
+      </w:r>
+    </w:p>
+    <w:p>
+      <w:pPr>
+        <w:pStyle w:val="Heading1"/>
+      </w:pPr>
+      <w:r>
+        <w:t>Bài 5</w:t>
+      </w:r>
+    </w:p>
+    <w:p>
+      <w:r>
+        <w:t>Viết class BigFile</w:t>
+      </w:r>
+      <w:r>
+        <w:t xml:space="preserve"> dùng để đọc file. </w:t>
+      </w:r>
+    </w:p>
+    <w:p>
+      <w:r>
+        <w:t>Ví dụ: BigFile bigFile = new BigFile(filePath); - throws ra lỗi không tìm thấy file nếu không tìm thấy file.</w:t>
+      </w:r>
+    </w:p>
+    <w:p>
+      <w:r>
+        <w:t xml:space="preserve">Đọc file theo dòng. </w:t>
+      </w:r>
+      <w:r>
+        <w:t xml:space="preserve"> Và chúng ta có thể đọc file bằng đoạn code:</w:t>
+      </w:r>
+    </w:p>
+    <w:p>
+      <w:r>
+        <w:t>While(bigFile.hasNext()){</w:t>
+      </w:r>
+    </w:p>
+    <w:p>
+      <w:r>
+        <w:tab/>
+        <w:t>String data = next();</w:t>
+      </w:r>
+    </w:p>
+    <w:p>
+      <w:r>
+        <w:t>}</w:t>
+      </w:r>
+    </w:p>
+    <w:p>
+      <w:r>
+        <w:t>bigFile.close(); // Đóng file sau khi đọc xong</w:t>
+      </w:r>
+    </w:p>
+    <w:tbl>
+      <w:tblPr>
+        <w:tblStyle w:val="TableGrid"/>
+        <w:tblW w:w="0" w:type="auto"/>
+        <w:tblLook w:val="04A0" w:firstRow="1" w:lastRow="0" w:firstColumn="1" w:lastColumn="0" w:noHBand="0" w:noVBand="1"/>
+      </w:tblPr>
+      <w:tblGrid>
+        <w:gridCol w:w="3348"/>
+      </w:tblGrid>
+      <w:tr>
+        <w:tc>
+          <w:tcPr>
+            <w:tcW w:w="3348" w:type="dxa"/>
+          </w:tcPr>
+          <w:p>
+            <w:pPr>
+              <w:jc w:val="center"/>
+            </w:pPr>
+            <w:r>
+              <w:t>BigFile</w:t>
+            </w:r>
+          </w:p>
+        </w:tc>
+      </w:tr>
+      <w:tr>
+        <w:tc>
+          <w:tcPr>
+            <w:tcW w:w="3348" w:type="dxa"/>
+          </w:tcPr>
+          <w:p>
+            <w:r>
+              <w:t>- filePath</w:t>
+            </w:r>
+          </w:p>
+        </w:tc>
+      </w:tr>
+      <w:tr>
+        <w:tc>
+          <w:tcPr>
+            <w:tcW w:w="3348" w:type="dxa"/>
+          </w:tcPr>
+          <w:p>
+            <w:r>
+              <w:t>+ hasNext():boolean</w:t>
+            </w:r>
+          </w:p>
+          <w:p>
+            <w:r>
+              <w:t>+ next():String</w:t>
+            </w:r>
+          </w:p>
+          <w:p>
+            <w:r>
+              <w:t>+ close(): void</w:t>
+            </w:r>
+          </w:p>
+        </w:tc>
+      </w:tr>
+    </w:tbl>
     <w:p/>
     <w:sectPr>
       <w:pgSz w:w="12240" w:h="15840"/>
@@ -874,11 +1189,126 @@
       </w:pPr>
     </w:lvl>
   </w:abstractNum>
+  <w:abstractNum w:abstractNumId="2">
+    <w:nsid w:val="7C4E06BA"/>
+    <w:multiLevelType w:val="hybridMultilevel"/>
+    <w:tmpl w:val="6C905E9A"/>
+    <w:lvl w:ilvl="0" w:tplc="2B5CE212">
+      <w:numFmt w:val="bullet"/>
+      <w:lvlText w:val="-"/>
+      <w:lvlJc w:val="left"/>
+      <w:pPr>
+        <w:ind w:left="720" w:hanging="360"/>
+      </w:pPr>
+      <w:rPr>
+        <w:rFonts w:ascii="Calibri" w:eastAsiaTheme="minorHAnsi" w:hAnsi="Calibri" w:cs="Calibri" w:hint="default"/>
+      </w:rPr>
+    </w:lvl>
+    <w:lvl w:ilvl="1" w:tplc="04090003" w:tentative="1">
+      <w:start w:val="1"/>
+      <w:numFmt w:val="bullet"/>
+      <w:lvlText w:val="o"/>
+      <w:lvlJc w:val="left"/>
+      <w:pPr>
+        <w:ind w:left="1440" w:hanging="360"/>
+      </w:pPr>
+      <w:rPr>
+        <w:rFonts w:ascii="Courier New" w:hAnsi="Courier New" w:cs="Courier New" w:hint="default"/>
+      </w:rPr>
+    </w:lvl>
+    <w:lvl w:ilvl="2" w:tplc="04090005" w:tentative="1">
+      <w:start w:val="1"/>
+      <w:numFmt w:val="bullet"/>
+      <w:lvlText w:val=""/>
+      <w:lvlJc w:val="left"/>
+      <w:pPr>
+        <w:ind w:left="2160" w:hanging="360"/>
+      </w:pPr>
+      <w:rPr>
+        <w:rFonts w:ascii="Wingdings" w:hAnsi="Wingdings" w:hint="default"/>
+      </w:rPr>
+    </w:lvl>
+    <w:lvl w:ilvl="3" w:tplc="04090001" w:tentative="1">
+      <w:start w:val="1"/>
+      <w:numFmt w:val="bullet"/>
+      <w:lvlText w:val=""/>
+      <w:lvlJc w:val="left"/>
+      <w:pPr>
+        <w:ind w:left="2880" w:hanging="360"/>
+      </w:pPr>
+      <w:rPr>
+        <w:rFonts w:ascii="Symbol" w:hAnsi="Symbol" w:hint="default"/>
+      </w:rPr>
+    </w:lvl>
+    <w:lvl w:ilvl="4" w:tplc="04090003" w:tentative="1">
+      <w:start w:val="1"/>
+      <w:numFmt w:val="bullet"/>
+      <w:lvlText w:val="o"/>
+      <w:lvlJc w:val="left"/>
+      <w:pPr>
+        <w:ind w:left="3600" w:hanging="360"/>
+      </w:pPr>
+      <w:rPr>
+        <w:rFonts w:ascii="Courier New" w:hAnsi="Courier New" w:cs="Courier New" w:hint="default"/>
+      </w:rPr>
+    </w:lvl>
+    <w:lvl w:ilvl="5" w:tplc="04090005" w:tentative="1">
+      <w:start w:val="1"/>
+      <w:numFmt w:val="bullet"/>
+      <w:lvlText w:val=""/>
+      <w:lvlJc w:val="left"/>
+      <w:pPr>
+        <w:ind w:left="4320" w:hanging="360"/>
+      </w:pPr>
+      <w:rPr>
+        <w:rFonts w:ascii="Wingdings" w:hAnsi="Wingdings" w:hint="default"/>
+      </w:rPr>
+    </w:lvl>
+    <w:lvl w:ilvl="6" w:tplc="04090001" w:tentative="1">
+      <w:start w:val="1"/>
+      <w:numFmt w:val="bullet"/>
+      <w:lvlText w:val=""/>
+      <w:lvlJc w:val="left"/>
+      <w:pPr>
+        <w:ind w:left="5040" w:hanging="360"/>
+      </w:pPr>
+      <w:rPr>
+        <w:rFonts w:ascii="Symbol" w:hAnsi="Symbol" w:hint="default"/>
+      </w:rPr>
+    </w:lvl>
+    <w:lvl w:ilvl="7" w:tplc="04090003" w:tentative="1">
+      <w:start w:val="1"/>
+      <w:numFmt w:val="bullet"/>
+      <w:lvlText w:val="o"/>
+      <w:lvlJc w:val="left"/>
+      <w:pPr>
+        <w:ind w:left="5760" w:hanging="360"/>
+      </w:pPr>
+      <w:rPr>
+        <w:rFonts w:ascii="Courier New" w:hAnsi="Courier New" w:cs="Courier New" w:hint="default"/>
+      </w:rPr>
+    </w:lvl>
+    <w:lvl w:ilvl="8" w:tplc="04090005" w:tentative="1">
+      <w:start w:val="1"/>
+      <w:numFmt w:val="bullet"/>
+      <w:lvlText w:val=""/>
+      <w:lvlJc w:val="left"/>
+      <w:pPr>
+        <w:ind w:left="6480" w:hanging="360"/>
+      </w:pPr>
+      <w:rPr>
+        <w:rFonts w:ascii="Wingdings" w:hAnsi="Wingdings" w:hint="default"/>
+      </w:rPr>
+    </w:lvl>
+  </w:abstractNum>
   <w:num w:numId="1">
     <w:abstractNumId w:val="1"/>
   </w:num>
   <w:num w:numId="2">
     <w:abstractNumId w:val="0"/>
+  </w:num>
+  <w:num w:numId="3">
+    <w:abstractNumId w:val="2"/>
   </w:num>
 </w:numbering>
 </file>
@@ -1141,6 +1571,43 @@
       <w:szCs w:val="28"/>
     </w:rPr>
   </w:style>
+  <w:style w:type="table" w:styleId="TableGrid">
+    <w:name w:val="Table Grid"/>
+    <w:basedOn w:val="TableNormal"/>
+    <w:uiPriority w:val="59"/>
+    <w:rsid w:val="00B26A29"/>
+    <w:pPr>
+      <w:spacing w:after="0" w:line="240" w:lineRule="auto"/>
+    </w:pPr>
+    <w:tblPr>
+      <w:tblInd w:w="0" w:type="dxa"/>
+      <w:tblBorders>
+        <w:top w:val="single" w:sz="4" w:space="0" w:color="auto"/>
+        <w:left w:val="single" w:sz="4" w:space="0" w:color="auto"/>
+        <w:bottom w:val="single" w:sz="4" w:space="0" w:color="auto"/>
+        <w:right w:val="single" w:sz="4" w:space="0" w:color="auto"/>
+        <w:insideH w:val="single" w:sz="4" w:space="0" w:color="auto"/>
+        <w:insideV w:val="single" w:sz="4" w:space="0" w:color="auto"/>
+      </w:tblBorders>
+      <w:tblCellMar>
+        <w:top w:w="0" w:type="dxa"/>
+        <w:left w:w="108" w:type="dxa"/>
+        <w:bottom w:w="0" w:type="dxa"/>
+        <w:right w:w="108" w:type="dxa"/>
+      </w:tblCellMar>
+    </w:tblPr>
+  </w:style>
+  <w:style w:type="paragraph" w:styleId="ListParagraph">
+    <w:name w:val="List Paragraph"/>
+    <w:basedOn w:val="Normal"/>
+    <w:uiPriority w:val="34"/>
+    <w:qFormat/>
+    <w:rsid w:val="00B26A29"/>
+    <w:pPr>
+      <w:ind w:left="720"/>
+      <w:contextualSpacing/>
+    </w:pPr>
+  </w:style>
 </w:styles>
 </file>
 
@@ -1401,6 +1868,43 @@
       <w:sz w:val="28"/>
       <w:szCs w:val="28"/>
     </w:rPr>
+  </w:style>
+  <w:style w:type="table" w:styleId="TableGrid">
+    <w:name w:val="Table Grid"/>
+    <w:basedOn w:val="TableNormal"/>
+    <w:uiPriority w:val="59"/>
+    <w:rsid w:val="00B26A29"/>
+    <w:pPr>
+      <w:spacing w:after="0" w:line="240" w:lineRule="auto"/>
+    </w:pPr>
+    <w:tblPr>
+      <w:tblInd w:w="0" w:type="dxa"/>
+      <w:tblBorders>
+        <w:top w:val="single" w:sz="4" w:space="0" w:color="auto"/>
+        <w:left w:val="single" w:sz="4" w:space="0" w:color="auto"/>
+        <w:bottom w:val="single" w:sz="4" w:space="0" w:color="auto"/>
+        <w:right w:val="single" w:sz="4" w:space="0" w:color="auto"/>
+        <w:insideH w:val="single" w:sz="4" w:space="0" w:color="auto"/>
+        <w:insideV w:val="single" w:sz="4" w:space="0" w:color="auto"/>
+      </w:tblBorders>
+      <w:tblCellMar>
+        <w:top w:w="0" w:type="dxa"/>
+        <w:left w:w="108" w:type="dxa"/>
+        <w:bottom w:w="0" w:type="dxa"/>
+        <w:right w:w="108" w:type="dxa"/>
+      </w:tblCellMar>
+    </w:tblPr>
+  </w:style>
+  <w:style w:type="paragraph" w:styleId="ListParagraph">
+    <w:name w:val="List Paragraph"/>
+    <w:basedOn w:val="Normal"/>
+    <w:uiPriority w:val="34"/>
+    <w:qFormat/>
+    <w:rsid w:val="00B26A29"/>
+    <w:pPr>
+      <w:ind w:left="720"/>
+      <w:contextualSpacing/>
+    </w:pPr>
   </w:style>
 </w:styles>
 </file>

</xml_diff>